<commit_message>
se agrego seccion de reset de fabrica se adiciono recomendacion de checar ips en la seccion de OPC. se agrego recomendacion de verificar pilotos de signal board en la seccion de ADC.
</commit_message>
<xml_diff>
--- a/Solucionario Practicas PLC.docx
+++ b/Solucionario Practicas PLC.docx
@@ -4,38 +4,15 @@
   <w:body>
     <w:p>
       <w:pPr>
-        <w:rPr>
-          <w:rFonts w:ascii="Arial Black" w:hAnsi="Arial Black"/>
-          <w:b/>
-          <w:sz w:val="32"/>
-          <w:szCs w:val="32"/>
-        </w:rPr>
-      </w:pPr>
-      <w:r>
-        <w:rPr>
-          <w:rFonts w:ascii="Arial Black" w:hAnsi="Arial Black"/>
-          <w:b/>
-          <w:sz w:val="32"/>
-          <w:szCs w:val="32"/>
-        </w:rPr>
+        <w:pStyle w:val="Ttulo1"/>
+      </w:pPr>
+      <w:r>
         <w:t xml:space="preserve">Solucionario </w:t>
       </w:r>
       <w:r>
-        <w:rPr>
-          <w:rFonts w:ascii="Arial Black" w:hAnsi="Arial Black"/>
-          <w:b/>
-          <w:sz w:val="32"/>
-          <w:szCs w:val="32"/>
-        </w:rPr>
         <w:t>Prácticas</w:t>
       </w:r>
       <w:r>
-        <w:rPr>
-          <w:rFonts w:ascii="Arial Black" w:hAnsi="Arial Black"/>
-          <w:b/>
-          <w:sz w:val="32"/>
-          <w:szCs w:val="32"/>
-        </w:rPr>
         <w:t xml:space="preserve"> PLC:</w:t>
       </w:r>
     </w:p>
@@ -51,20 +28,29 @@
     </w:p>
     <w:p>
       <w:pPr>
+        <w:pStyle w:val="Ttulo2"/>
+      </w:pPr>
+      <w:r>
+        <w:t>Táctil y variador de velocidad con mando digital:</w:t>
+      </w:r>
+    </w:p>
+    <w:p>
+      <w:pPr>
         <w:rPr>
           <w:rFonts w:ascii="Arial Black" w:hAnsi="Arial Black"/>
           <w:sz w:val="24"/>
           <w:szCs w:val="24"/>
         </w:rPr>
       </w:pPr>
-      <w:r>
+    </w:p>
+    <w:p>
+      <w:pPr>
         <w:rPr>
           <w:rFonts w:ascii="Arial Black" w:hAnsi="Arial Black"/>
           <w:sz w:val="24"/>
           <w:szCs w:val="24"/>
         </w:rPr>
-        <w:t>Táctil y variador de velocidad con mando digital:</w:t>
-      </w:r>
+      </w:pPr>
     </w:p>
     <w:p>
       <w:pPr>
@@ -77,12 +63,188 @@
     </w:p>
     <w:p>
       <w:pPr>
+        <w:pStyle w:val="Ttulo2"/>
+      </w:pPr>
+      <w:r>
+        <w:t xml:space="preserve">WinCC y variador de velocidad con mando </w:t>
+      </w:r>
+      <w:r>
+        <w:t>Analógico</w:t>
+      </w:r>
+      <w:r>
+        <w:t>:</w:t>
+      </w:r>
+    </w:p>
+    <w:p/>
+    <w:p>
+      <w:pPr>
+        <w:jc w:val="both"/>
+      </w:pPr>
+      <w:r>
+        <w:t xml:space="preserve">Se inicia configurando un </w:t>
+      </w:r>
+      <w:proofErr w:type="spellStart"/>
+      <w:r>
+        <w:t>plc</w:t>
+      </w:r>
+      <w:proofErr w:type="spellEnd"/>
+      <w:r>
+        <w:t xml:space="preserve"> s7-1200 y un contacto M0.0 para activar Q0.0 solo a manera de prueba. Se realiza la conexión Ethernet en la vista de red entre el </w:t>
+      </w:r>
+      <w:proofErr w:type="spellStart"/>
+      <w:r>
+        <w:t>plc</w:t>
+      </w:r>
+      <w:proofErr w:type="spellEnd"/>
+      <w:r>
+        <w:t xml:space="preserve"> y la estación HMI </w:t>
+      </w:r>
+      <w:proofErr w:type="spellStart"/>
+      <w:r>
+        <w:t>wincc</w:t>
+      </w:r>
+      <w:proofErr w:type="spellEnd"/>
+      <w:r>
+        <w:t xml:space="preserve"> </w:t>
+      </w:r>
+      <w:proofErr w:type="spellStart"/>
+      <w:r>
+        <w:t>rt</w:t>
+      </w:r>
+      <w:proofErr w:type="spellEnd"/>
+      <w:r>
+        <w:t xml:space="preserve"> </w:t>
+      </w:r>
+      <w:proofErr w:type="spellStart"/>
+      <w:r>
+        <w:t>advance</w:t>
+      </w:r>
+      <w:proofErr w:type="spellEnd"/>
+      <w:r>
+        <w:t xml:space="preserve">. Todo se realiza tal cual como se hizo en la práctica de la guía de </w:t>
+      </w:r>
+      <w:proofErr w:type="spellStart"/>
+      <w:r>
+        <w:t>wincc</w:t>
+      </w:r>
+      <w:proofErr w:type="spellEnd"/>
+      <w:r>
+        <w:t xml:space="preserve"> con la diferencia que en este caso solo se pondrá únicamente el contacto M0.0 y en la imagen se pondrá un botón cuya acción al pulsar será invertir bit. Con esto podremos comprobar que hay una conexión funcional entre </w:t>
+      </w:r>
+      <w:proofErr w:type="spellStart"/>
+      <w:r>
+        <w:t>wincc</w:t>
+      </w:r>
+      <w:proofErr w:type="spellEnd"/>
+      <w:r>
+        <w:t xml:space="preserve"> y el </w:t>
+      </w:r>
+      <w:proofErr w:type="spellStart"/>
+      <w:r>
+        <w:t>plc</w:t>
+      </w:r>
+      <w:proofErr w:type="spellEnd"/>
+      <w:r>
+        <w:t>. Una vez comprobado lo anterior solo se debe poner en la interfaz gráfica un slider. Este se configura que vaya desde 0 hasta 27648 y se le ponen etiquetas al inicio, la mitad y el final del slider con los valores: 0 5 y 10. Esto permitirá al usuario tener una idea de los valores mínimo máximo e intermedio del slider. Por último se hace el link a la variable de proceso del slider con QW80 y listo. Lo demás se hace tal cual como en la práctica de variador de velocidad.</w:t>
+      </w:r>
+    </w:p>
+    <w:p>
+      <w:pPr>
+        <w:jc w:val="both"/>
+      </w:pPr>
+      <w:r>
+        <w:t xml:space="preserve">En el repositorio se guardó el proyecto solución con </w:t>
+      </w:r>
+      <w:proofErr w:type="spellStart"/>
+      <w:r>
+        <w:t>wincc</w:t>
+      </w:r>
+      <w:proofErr w:type="spellEnd"/>
+      <w:r>
+        <w:t xml:space="preserve"> </w:t>
+      </w:r>
+      <w:proofErr w:type="spellStart"/>
+      <w:r>
+        <w:t>analog</w:t>
+      </w:r>
+      <w:proofErr w:type="spellEnd"/>
+      <w:r>
+        <w:t xml:space="preserve"> </w:t>
+      </w:r>
+      <w:proofErr w:type="spellStart"/>
+      <w:r>
+        <w:t>learn</w:t>
+      </w:r>
+      <w:proofErr w:type="spellEnd"/>
+      <w:r>
+        <w:t xml:space="preserve"> y a continuación se muestra un pantallazo de cómo podría quedar la interfaz gráfica.</w:t>
+      </w:r>
+    </w:p>
+    <w:p>
+      <w:pPr>
         <w:rPr>
           <w:rFonts w:ascii="Arial Black" w:hAnsi="Arial Black"/>
           <w:sz w:val="24"/>
           <w:szCs w:val="24"/>
         </w:rPr>
       </w:pPr>
+      <w:r>
+        <w:rPr>
+          <w:rFonts w:ascii="Arial Black" w:hAnsi="Arial Black"/>
+          <w:noProof/>
+          <w:sz w:val="24"/>
+          <w:szCs w:val="24"/>
+          <w:lang w:eastAsia="es-CO"/>
+        </w:rPr>
+        <w:drawing>
+          <wp:inline distT="0" distB="0" distL="0" distR="0">
+            <wp:extent cx="5608955" cy="2900045"/>
+            <wp:effectExtent l="0" t="0" r="0" b="0"/>
+            <wp:docPr id="1" name="Imagen 1"/>
+            <wp:cNvGraphicFramePr>
+              <a:graphicFrameLocks xmlns:a="http://schemas.openxmlformats.org/drawingml/2006/main" noChangeAspect="1"/>
+            </wp:cNvGraphicFramePr>
+            <a:graphic xmlns:a="http://schemas.openxmlformats.org/drawingml/2006/main">
+              <a:graphicData uri="http://schemas.openxmlformats.org/drawingml/2006/picture">
+                <pic:pic xmlns:pic="http://schemas.openxmlformats.org/drawingml/2006/picture">
+                  <pic:nvPicPr>
+                    <pic:cNvPr id="0" name="Picture 1"/>
+                    <pic:cNvPicPr>
+                      <a:picLocks noChangeAspect="1" noChangeArrowheads="1"/>
+                    </pic:cNvPicPr>
+                  </pic:nvPicPr>
+                  <pic:blipFill>
+                    <a:blip r:embed="rId4" cstate="print">
+                      <a:extLst>
+                        <a:ext uri="{28A0092B-C50C-407E-A947-70E740481C1C}">
+                          <a14:useLocalDpi xmlns:a14="http://schemas.microsoft.com/office/drawing/2010/main" val="0"/>
+                        </a:ext>
+                      </a:extLst>
+                    </a:blip>
+                    <a:srcRect/>
+                    <a:stretch>
+                      <a:fillRect/>
+                    </a:stretch>
+                  </pic:blipFill>
+                  <pic:spPr bwMode="auto">
+                    <a:xfrm>
+                      <a:off x="0" y="0"/>
+                      <a:ext cx="5608955" cy="2900045"/>
+                    </a:xfrm>
+                    <a:prstGeom prst="rect">
+                      <a:avLst/>
+                    </a:prstGeom>
+                    <a:noFill/>
+                    <a:ln>
+                      <a:noFill/>
+                    </a:ln>
+                  </pic:spPr>
+                </pic:pic>
+              </a:graphicData>
+            </a:graphic>
+          </wp:inline>
+        </w:drawing>
+      </w:r>
     </w:p>
     <w:p>
       <w:pPr>
@@ -101,105 +263,15 @@
           <w:szCs w:val="24"/>
         </w:rPr>
       </w:pPr>
-      <w:proofErr w:type="spellStart"/>
-      <w:r>
-        <w:rPr>
-          <w:rFonts w:ascii="Arial Black" w:hAnsi="Arial Black"/>
-          <w:sz w:val="24"/>
-          <w:szCs w:val="24"/>
-        </w:rPr>
-        <w:t>WinCC</w:t>
-      </w:r>
-      <w:proofErr w:type="spellEnd"/>
-      <w:r>
-        <w:rPr>
-          <w:rFonts w:ascii="Arial Black" w:hAnsi="Arial Black"/>
-          <w:sz w:val="24"/>
-          <w:szCs w:val="24"/>
-        </w:rPr>
-        <w:t xml:space="preserve"> y v</w:t>
-      </w:r>
+    </w:p>
+    <w:p>
+      <w:pPr>
+        <w:pStyle w:val="Ttulo2"/>
+      </w:pPr>
       <w:bookmarkStart w:id="0" w:name="_GoBack"/>
       <w:bookmarkEnd w:id="0"/>
       <w:r>
-        <w:rPr>
-          <w:rFonts w:ascii="Arial Black" w:hAnsi="Arial Black"/>
-          <w:sz w:val="24"/>
-          <w:szCs w:val="24"/>
-        </w:rPr>
-        <w:t xml:space="preserve">ariador de velocidad con mando </w:t>
-      </w:r>
-      <w:proofErr w:type="spellStart"/>
-      <w:r>
-        <w:rPr>
-          <w:rFonts w:ascii="Arial Black" w:hAnsi="Arial Black"/>
-          <w:sz w:val="24"/>
-          <w:szCs w:val="24"/>
-        </w:rPr>
-        <w:t>Analogico</w:t>
-      </w:r>
-      <w:proofErr w:type="spellEnd"/>
-      <w:r>
-        <w:rPr>
-          <w:rFonts w:ascii="Arial Black" w:hAnsi="Arial Black"/>
-          <w:sz w:val="24"/>
-          <w:szCs w:val="24"/>
-        </w:rPr>
-        <w:t>:</w:t>
-      </w:r>
-    </w:p>
-    <w:p>
-      <w:pPr>
-        <w:rPr>
-          <w:rFonts w:ascii="Arial Black" w:hAnsi="Arial Black"/>
-          <w:sz w:val="24"/>
-          <w:szCs w:val="24"/>
-        </w:rPr>
-      </w:pPr>
-    </w:p>
-    <w:p>
-      <w:pPr>
-        <w:rPr>
-          <w:rFonts w:ascii="Arial Black" w:hAnsi="Arial Black"/>
-          <w:sz w:val="24"/>
-          <w:szCs w:val="24"/>
-        </w:rPr>
-      </w:pPr>
-    </w:p>
-    <w:p>
-      <w:pPr>
-        <w:rPr>
-          <w:rFonts w:ascii="Arial Black" w:hAnsi="Arial Black"/>
-          <w:sz w:val="24"/>
-          <w:szCs w:val="24"/>
-        </w:rPr>
-      </w:pPr>
-    </w:p>
-    <w:p>
-      <w:pPr>
-        <w:rPr>
-          <w:rFonts w:ascii="Arial Black" w:hAnsi="Arial Black"/>
-          <w:sz w:val="24"/>
-          <w:szCs w:val="24"/>
-        </w:rPr>
-      </w:pPr>
-      <w:proofErr w:type="spellStart"/>
-      <w:r>
-        <w:rPr>
-          <w:rFonts w:ascii="Arial Black" w:hAnsi="Arial Black"/>
-          <w:sz w:val="24"/>
-          <w:szCs w:val="24"/>
-        </w:rPr>
-        <w:t>LabView</w:t>
-      </w:r>
-      <w:proofErr w:type="spellEnd"/>
-      <w:r>
-        <w:rPr>
-          <w:rFonts w:ascii="Arial Black" w:hAnsi="Arial Black"/>
-          <w:sz w:val="24"/>
-          <w:szCs w:val="24"/>
-        </w:rPr>
-        <w:t xml:space="preserve"> Control de velocidad control Motor DC (con PID Compact):</w:t>
+        <w:t>LabView Control de velocidad control Motor DC (con PID Compact):</w:t>
       </w:r>
     </w:p>
     <w:sectPr>
@@ -606,6 +678,49 @@
     <w:name w:val="Normal"/>
     <w:qFormat/>
   </w:style>
+  <w:style w:type="paragraph" w:styleId="Ttulo1">
+    <w:name w:val="heading 1"/>
+    <w:basedOn w:val="Normal"/>
+    <w:next w:val="Normal"/>
+    <w:link w:val="Ttulo1Car"/>
+    <w:uiPriority w:val="9"/>
+    <w:qFormat/>
+    <w:rsid w:val="00815BE1"/>
+    <w:pPr>
+      <w:keepNext/>
+      <w:keepLines/>
+      <w:spacing w:before="240" w:after="0"/>
+      <w:outlineLvl w:val="0"/>
+    </w:pPr>
+    <w:rPr>
+      <w:rFonts w:asciiTheme="majorHAnsi" w:eastAsiaTheme="majorEastAsia" w:hAnsiTheme="majorHAnsi" w:cstheme="majorBidi"/>
+      <w:color w:val="2E74B5" w:themeColor="accent1" w:themeShade="BF"/>
+      <w:sz w:val="32"/>
+      <w:szCs w:val="32"/>
+    </w:rPr>
+  </w:style>
+  <w:style w:type="paragraph" w:styleId="Ttulo2">
+    <w:name w:val="heading 2"/>
+    <w:basedOn w:val="Normal"/>
+    <w:next w:val="Normal"/>
+    <w:link w:val="Ttulo2Car"/>
+    <w:uiPriority w:val="9"/>
+    <w:unhideWhenUsed/>
+    <w:qFormat/>
+    <w:rsid w:val="00815BE1"/>
+    <w:pPr>
+      <w:keepNext/>
+      <w:keepLines/>
+      <w:spacing w:before="40" w:after="0"/>
+      <w:outlineLvl w:val="1"/>
+    </w:pPr>
+    <w:rPr>
+      <w:rFonts w:asciiTheme="majorHAnsi" w:eastAsiaTheme="majorEastAsia" w:hAnsiTheme="majorHAnsi" w:cstheme="majorBidi"/>
+      <w:color w:val="2E74B5" w:themeColor="accent1" w:themeShade="BF"/>
+      <w:sz w:val="26"/>
+      <w:szCs w:val="26"/>
+    </w:rPr>
+  </w:style>
   <w:style w:type="character" w:default="1" w:styleId="Fuentedeprrafopredeter">
     <w:name w:val="Default Paragraph Font"/>
     <w:uiPriority w:val="1"/>
@@ -632,6 +747,32 @@
     <w:uiPriority w:val="99"/>
     <w:semiHidden/>
     <w:unhideWhenUsed/>
+  </w:style>
+  <w:style w:type="character" w:customStyle="1" w:styleId="Ttulo1Car">
+    <w:name w:val="Título 1 Car"/>
+    <w:basedOn w:val="Fuentedeprrafopredeter"/>
+    <w:link w:val="Ttulo1"/>
+    <w:uiPriority w:val="9"/>
+    <w:rsid w:val="00815BE1"/>
+    <w:rPr>
+      <w:rFonts w:asciiTheme="majorHAnsi" w:eastAsiaTheme="majorEastAsia" w:hAnsiTheme="majorHAnsi" w:cstheme="majorBidi"/>
+      <w:color w:val="2E74B5" w:themeColor="accent1" w:themeShade="BF"/>
+      <w:sz w:val="32"/>
+      <w:szCs w:val="32"/>
+    </w:rPr>
+  </w:style>
+  <w:style w:type="character" w:customStyle="1" w:styleId="Ttulo2Car">
+    <w:name w:val="Título 2 Car"/>
+    <w:basedOn w:val="Fuentedeprrafopredeter"/>
+    <w:link w:val="Ttulo2"/>
+    <w:uiPriority w:val="9"/>
+    <w:rsid w:val="00815BE1"/>
+    <w:rPr>
+      <w:rFonts w:asciiTheme="majorHAnsi" w:eastAsiaTheme="majorEastAsia" w:hAnsiTheme="majorHAnsi" w:cstheme="majorBidi"/>
+      <w:color w:val="2E74B5" w:themeColor="accent1" w:themeShade="BF"/>
+      <w:sz w:val="26"/>
+      <w:szCs w:val="26"/>
+    </w:rPr>
   </w:style>
 </w:styles>
 </file>

</xml_diff>